<commit_message>
Latest Github notes part 2
</commit_message>
<xml_diff>
--- a/10th Oct FSJAVA/10_10_2022_Github_notes.docx
+++ b/10th Oct FSJAVA/10_10_2022_Github_notes.docx
@@ -313,18 +313,8 @@
                 <w:color w:val="000000"/>
                 <w:lang w:eastAsia="en-IN"/>
               </w:rPr>
-              <w:t xml:space="preserve">git </w:t>
+              <w:t>git init</w:t>
             </w:r>
-            <w:proofErr w:type="spellStart"/>
-            <w:r>
-              <w:rPr>
-                <w:rFonts w:ascii="Calibri" w:eastAsia="Times New Roman" w:hAnsi="Calibri" w:cs="Calibri"/>
-                <w:color w:val="000000"/>
-                <w:lang w:eastAsia="en-IN"/>
-              </w:rPr>
-              <w:t>init</w:t>
-            </w:r>
-            <w:proofErr w:type="spellEnd"/>
           </w:p>
         </w:tc>
         <w:tc>
@@ -1144,35 +1134,20 @@
       <w:r>
         <w:t>command line (</w:t>
       </w:r>
-      <w:proofErr w:type="spellStart"/>
-      <w:r>
-        <w:t>gitbash</w:t>
-      </w:r>
-      <w:proofErr w:type="spellEnd"/>
-      <w:r>
-        <w:t>,</w:t>
+      <w:r>
+        <w:t>gitbash,</w:t>
       </w:r>
       <w:r>
         <w:t xml:space="preserve"> </w:t>
       </w:r>
-      <w:proofErr w:type="spellStart"/>
-      <w:r>
-        <w:t>gitcmd</w:t>
-      </w:r>
-      <w:proofErr w:type="spellEnd"/>
-      <w:r>
-        <w:t>,</w:t>
+      <w:r>
+        <w:t>gitcmd,</w:t>
       </w:r>
       <w:r>
         <w:t xml:space="preserve"> </w:t>
       </w:r>
-      <w:proofErr w:type="spellStart"/>
-      <w:r>
-        <w:t>gitgui</w:t>
-      </w:r>
-      <w:proofErr w:type="spellEnd"/>
-      <w:r>
-        <w:t xml:space="preserve">) </w:t>
+      <w:r>
+        <w:t xml:space="preserve">gitgui) </w:t>
       </w:r>
     </w:p>
     <w:p>
@@ -1204,13 +1179,8 @@
       <w:r>
         <w:t xml:space="preserve"> </w:t>
       </w:r>
-      <w:proofErr w:type="spellStart"/>
-      <w:r>
-        <w:t>lSuite</w:t>
-      </w:r>
-      <w:proofErr w:type="spellEnd"/>
-      <w:r>
-        <w:t>)/</w:t>
+      <w:r>
+        <w:t>lSuite)/</w:t>
       </w:r>
       <w:r>
         <w:t>IntelliJ</w:t>
@@ -1300,15 +1270,7 @@
         <w:ind w:firstLine="720"/>
       </w:pPr>
       <w:r>
-        <w:t xml:space="preserve">4. </w:t>
-      </w:r>
-      <w:proofErr w:type="spellStart"/>
-      <w:r>
-        <w:t>hofix</w:t>
-      </w:r>
-      <w:proofErr w:type="spellEnd"/>
-      <w:r>
-        <w:t xml:space="preserve"> branch </w:t>
+        <w:t xml:space="preserve">4. hofix branch </w:t>
       </w:r>
     </w:p>
     <w:p>
@@ -1509,17 +1471,7 @@
         <w:ind w:left="720"/>
       </w:pPr>
       <w:r>
-        <w:t xml:space="preserve">It is a system that records changes made to the file or set of files over the </w:t>
-      </w:r>
-      <w:proofErr w:type="spellStart"/>
-      <w:proofErr w:type="gramStart"/>
-      <w:r>
-        <w:t>time,so</w:t>
-      </w:r>
-      <w:proofErr w:type="spellEnd"/>
-      <w:proofErr w:type="gramEnd"/>
-      <w:r>
-        <w:t xml:space="preserve"> that we can recall the specific version later. </w:t>
+        <w:t xml:space="preserve">It is a system that records changes made to the file or set of files over the time,so that we can recall the specific version later. </w:t>
       </w:r>
     </w:p>
     <w:p>
@@ -1527,13 +1479,8 @@
         <w:spacing w:after="0"/>
         <w:ind w:firstLine="720"/>
       </w:pPr>
-      <w:proofErr w:type="spellStart"/>
-      <w:r>
-        <w:t>ie</w:t>
-      </w:r>
-      <w:proofErr w:type="spellEnd"/>
-      <w:r>
-        <w:t xml:space="preserve">, for every source code change in a file a new version will be created </w:t>
+      <w:r>
+        <w:t xml:space="preserve">ie, for every source code change in a file a new version will be created </w:t>
       </w:r>
     </w:p>
     <w:p>
@@ -1541,13 +1488,8 @@
         <w:spacing w:after="0"/>
         <w:ind w:firstLine="720"/>
       </w:pPr>
-      <w:proofErr w:type="spellStart"/>
-      <w:r>
-        <w:t>eg</w:t>
-      </w:r>
-      <w:proofErr w:type="spellEnd"/>
-      <w:r>
-        <w:t>: JDK1.0V, JDK1.1V, JDK1.2</w:t>
+      <w:r>
+        <w:t>eg: JDK1.0V, JDK1.1V, JDK1.2</w:t>
       </w:r>
       <w:r>
         <w:t>V, .........</w:t>
@@ -1843,17 +1785,7 @@
         <w:t>collaborate</w:t>
       </w:r>
       <w:r>
-        <w:t xml:space="preserve"> the code in one repository and do the change. </w:t>
-      </w:r>
-      <w:proofErr w:type="spellStart"/>
-      <w:proofErr w:type="gramStart"/>
-      <w:r>
-        <w:t>eg</w:t>
-      </w:r>
-      <w:proofErr w:type="spellEnd"/>
-      <w:proofErr w:type="gramEnd"/>
-      <w:r>
-        <w:t xml:space="preserve"> of </w:t>
+        <w:t xml:space="preserve"> the code in one repository and do the change. eg of </w:t>
       </w:r>
       <w:r>
         <w:t>Centralized</w:t>
@@ -1930,11 +1862,9 @@
       <w:r>
         <w:t xml:space="preserve"> would connect to CVS to </w:t>
       </w:r>
-      <w:proofErr w:type="spellStart"/>
       <w:r>
         <w:t>checkout</w:t>
       </w:r>
-      <w:proofErr w:type="spellEnd"/>
       <w:r>
         <w:t xml:space="preserve"> the files </w:t>
       </w:r>
@@ -1974,15 +1904,7 @@
       </w:r>
       <w:r>
         <w:tab/>
-        <w:t xml:space="preserve">-&gt; sending the code from local machine to </w:t>
-      </w:r>
-      <w:proofErr w:type="gramStart"/>
-      <w:r>
-        <w:t>repository(</w:t>
-      </w:r>
-      <w:proofErr w:type="gramEnd"/>
-      <w:r>
-        <w:t xml:space="preserve">CVS) </w:t>
+        <w:t xml:space="preserve">-&gt; sending the code from local machine to repository(CVS) </w:t>
       </w:r>
     </w:p>
     <w:p>
@@ -2124,13 +2046,8 @@
       <w:pPr>
         <w:ind w:left="720" w:firstLine="360"/>
       </w:pPr>
-      <w:proofErr w:type="spellStart"/>
-      <w:r>
-        <w:t>eg</w:t>
-      </w:r>
-      <w:proofErr w:type="spellEnd"/>
-      <w:r>
-        <w:t xml:space="preserve">: SVN push will not happen w.r.t version rather push will happen only with the latest change. </w:t>
+      <w:r>
+        <w:t xml:space="preserve">eg: SVN push will not happen w.r.t version rather push will happen only with the latest change. </w:t>
       </w:r>
     </w:p>
     <w:p>
@@ -2254,37 +2171,8 @@
         <w:spacing w:after="0"/>
         <w:ind w:left="360" w:firstLine="720"/>
       </w:pPr>
-      <w:proofErr w:type="spellStart"/>
-      <w:r>
-        <w:t>Eg</w:t>
-      </w:r>
-      <w:proofErr w:type="spellEnd"/>
-      <w:r>
-        <w:t xml:space="preserve">: Git, Mercurial, </w:t>
-      </w:r>
-      <w:proofErr w:type="spellStart"/>
-      <w:r>
-        <w:t>Darcs</w:t>
-      </w:r>
-      <w:proofErr w:type="spellEnd"/>
-      <w:r>
-        <w:t xml:space="preserve">, </w:t>
-      </w:r>
-      <w:proofErr w:type="spellStart"/>
-      <w:r>
-        <w:t>Baazar</w:t>
-      </w:r>
-      <w:proofErr w:type="spellEnd"/>
-      <w:r>
-        <w:t xml:space="preserve">, </w:t>
-      </w:r>
-      <w:proofErr w:type="gramStart"/>
-      <w:r>
-        <w:t>etc,...</w:t>
-      </w:r>
-      <w:proofErr w:type="gramEnd"/>
-      <w:r>
-        <w:t>.</w:t>
+      <w:r>
+        <w:t>Eg: Git, Mercurial, Darcs, Baazar, etc,....</w:t>
       </w:r>
     </w:p>
     <w:p>
@@ -2679,48 +2567,36 @@
         <w:spacing w:after="0"/>
       </w:pPr>
       <w:r>
-        <w:t xml:space="preserve">Some of the Git server tools are: </w:t>
-      </w:r>
-      <w:proofErr w:type="spellStart"/>
-      <w:r>
-        <w:t>Github</w:t>
-      </w:r>
-      <w:proofErr w:type="spellEnd"/>
+        <w:t>Some of the Git server tools are: Github,</w:t>
+      </w:r>
+      <w:r>
+        <w:t xml:space="preserve"> </w:t>
+      </w:r>
+      <w:r>
+        <w:t>BitBucket</w:t>
+      </w:r>
+      <w:r>
+        <w:t xml:space="preserve"> </w:t>
+      </w:r>
       <w:r>
         <w:t>,</w:t>
       </w:r>
       <w:r>
         <w:t xml:space="preserve"> </w:t>
       </w:r>
-      <w:proofErr w:type="spellStart"/>
-      <w:proofErr w:type="gramStart"/>
-      <w:r>
-        <w:t>BitBucket</w:t>
-      </w:r>
-      <w:proofErr w:type="spellEnd"/>
+      <w:r>
+        <w:t>GitLab</w:t>
+      </w:r>
       <w:r>
         <w:t xml:space="preserve"> </w:t>
       </w:r>
       <w:r>
         <w:t>,</w:t>
       </w:r>
-      <w:proofErr w:type="gramEnd"/>
       <w:r>
         <w:t xml:space="preserve"> </w:t>
       </w:r>
       <w:r>
-        <w:t>GitLab</w:t>
-      </w:r>
-      <w:r>
-        <w:t xml:space="preserve"> </w:t>
-      </w:r>
-      <w:r>
-        <w:t>,</w:t>
-      </w:r>
-      <w:r>
-        <w:t xml:space="preserve"> </w:t>
-      </w:r>
-      <w:r>
         <w:t xml:space="preserve">....... </w:t>
       </w:r>
     </w:p>
@@ -2742,15 +2618,7 @@
         <w:spacing w:after="0"/>
       </w:pPr>
       <w:r>
-        <w:t xml:space="preserve">Where should we provide </w:t>
-      </w:r>
-      <w:proofErr w:type="spellStart"/>
-      <w:r>
-        <w:t>url</w:t>
-      </w:r>
-      <w:proofErr w:type="spellEnd"/>
-      <w:r>
-        <w:t xml:space="preserve">, username and password? </w:t>
+        <w:t xml:space="preserve">Where should we provide url, username and password? </w:t>
       </w:r>
     </w:p>
     <w:p>
@@ -2889,13 +2757,8 @@
         <w:spacing w:after="0"/>
       </w:pPr>
       <w:r>
-        <w:t xml:space="preserve">git </w:t>
-      </w:r>
-      <w:proofErr w:type="spellStart"/>
-      <w:r>
-        <w:t>gui</w:t>
-      </w:r>
-      <w:proofErr w:type="spellEnd"/>
+        <w:t>git gui</w:t>
+      </w:r>
       <w:r>
         <w:tab/>
       </w:r>
@@ -2913,15 +2776,7 @@
         <w:spacing w:after="0"/>
       </w:pPr>
       <w:r>
-        <w:t xml:space="preserve">git </w:t>
-      </w:r>
-      <w:proofErr w:type="spellStart"/>
-      <w:r>
-        <w:t>cmd</w:t>
-      </w:r>
-      <w:proofErr w:type="spellEnd"/>
-      <w:r>
-        <w:t xml:space="preserve"> =&gt; command line tools where developer should provide </w:t>
+        <w:t xml:space="preserve">git cmd =&gt; command line tools where developer should provide </w:t>
       </w:r>
       <w:r>
         <w:t>URL</w:t>
@@ -2978,15 +2833,7 @@
         <w:ind w:firstLine="720"/>
       </w:pPr>
       <w:r>
-        <w:t xml:space="preserve">git -&gt; client tool where the client should provide </w:t>
-      </w:r>
-      <w:proofErr w:type="spellStart"/>
-      <w:r>
-        <w:t>url</w:t>
-      </w:r>
-      <w:proofErr w:type="spellEnd"/>
-      <w:r>
-        <w:t xml:space="preserve">, username and password </w:t>
+        <w:t xml:space="preserve">git -&gt; client tool where the client should provide url, username and password </w:t>
       </w:r>
     </w:p>
     <w:p>
@@ -3158,15 +3005,7 @@
         <w:t>from</w:t>
       </w:r>
       <w:r>
-        <w:t xml:space="preserve"> local repository we "push" to main repository by providing </w:t>
-      </w:r>
-      <w:proofErr w:type="spellStart"/>
-      <w:r>
-        <w:t>url</w:t>
-      </w:r>
-      <w:proofErr w:type="spellEnd"/>
-      <w:r>
-        <w:t>,</w:t>
+        <w:t xml:space="preserve"> local repository we "push" to main repository by providing url,</w:t>
       </w:r>
       <w:r>
         <w:t xml:space="preserve"> </w:t>
@@ -3323,34 +3162,8 @@
         <w:spacing w:after="0"/>
         <w:ind w:left="720" w:firstLine="720"/>
       </w:pPr>
-      <w:proofErr w:type="spellStart"/>
-      <w:r>
-        <w:t>eg</w:t>
-      </w:r>
-      <w:proofErr w:type="spellEnd"/>
-      <w:r>
-        <w:t xml:space="preserve">: SVN </w:t>
-      </w:r>
-      <w:proofErr w:type="spellStart"/>
-      <w:r>
-        <w:t>eg</w:t>
-      </w:r>
-      <w:proofErr w:type="spellEnd"/>
-      <w:r>
-        <w:t xml:space="preserve">: </w:t>
-      </w:r>
-      <w:proofErr w:type="spellStart"/>
-      <w:proofErr w:type="gramStart"/>
-      <w:r>
-        <w:t>GitHub,bitbucket</w:t>
-      </w:r>
-      <w:proofErr w:type="gramEnd"/>
-      <w:r>
-        <w:t>,gitlab</w:t>
-      </w:r>
-      <w:proofErr w:type="spellEnd"/>
-      <w:r>
-        <w:t xml:space="preserve">,..... </w:t>
+      <w:r>
+        <w:t xml:space="preserve">eg: SVN eg: GitHub,bitbucket,gitlab,..... </w:t>
       </w:r>
     </w:p>
     <w:p>
@@ -3367,23 +3180,7 @@
         <w:ind w:firstLine="720"/>
       </w:pPr>
       <w:r>
-        <w:t xml:space="preserve">a. working area =&gt; </w:t>
-      </w:r>
-      <w:proofErr w:type="spellStart"/>
-      <w:r>
-        <w:t>devleoper</w:t>
-      </w:r>
-      <w:proofErr w:type="spellEnd"/>
-      <w:r>
-        <w:t xml:space="preserve"> </w:t>
-      </w:r>
-      <w:proofErr w:type="gramStart"/>
-      <w:r>
-        <w:t>workspace(</w:t>
-      </w:r>
-      <w:proofErr w:type="gramEnd"/>
-      <w:r>
-        <w:t xml:space="preserve">source code) </w:t>
+        <w:t xml:space="preserve">a. working area =&gt; devleoper workspace(source code) </w:t>
       </w:r>
     </w:p>
     <w:p>
@@ -3392,15 +3189,7 @@
         <w:ind w:firstLine="720"/>
       </w:pPr>
       <w:r>
-        <w:t xml:space="preserve">b. Stage area =&gt; Before adding the code to the </w:t>
-      </w:r>
-      <w:proofErr w:type="spellStart"/>
-      <w:r>
-        <w:t>localrepository</w:t>
-      </w:r>
-      <w:proofErr w:type="spellEnd"/>
-      <w:r>
-        <w:t xml:space="preserve">, we keep the code in stage area </w:t>
+        <w:t xml:space="preserve">b. Stage area =&gt; Before adding the code to the localrepository, we keep the code in stage area </w:t>
       </w:r>
     </w:p>
     <w:p>
@@ -3422,15 +3211,7 @@
         <w:spacing w:after="0"/>
       </w:pPr>
       <w:r>
-        <w:t xml:space="preserve">4. What is git and </w:t>
-      </w:r>
-      <w:proofErr w:type="spellStart"/>
-      <w:r>
-        <w:t>github</w:t>
-      </w:r>
-      <w:proofErr w:type="spellEnd"/>
-      <w:r>
-        <w:t xml:space="preserve">? </w:t>
+        <w:t xml:space="preserve">4. What is git and github? </w:t>
       </w:r>
     </w:p>
     <w:p>
@@ -3439,25 +3220,7 @@
         <w:ind w:firstLine="720"/>
       </w:pPr>
       <w:r>
-        <w:t xml:space="preserve">git -&gt; It is a client tool where the user will enter </w:t>
-      </w:r>
-      <w:proofErr w:type="spellStart"/>
-      <w:proofErr w:type="gramStart"/>
-      <w:r>
-        <w:t>url,username</w:t>
-      </w:r>
-      <w:proofErr w:type="spellEnd"/>
-      <w:proofErr w:type="gramEnd"/>
-      <w:r>
-        <w:t xml:space="preserve"> and password of </w:t>
-      </w:r>
-      <w:proofErr w:type="spellStart"/>
-      <w:r>
-        <w:t>github</w:t>
-      </w:r>
-      <w:proofErr w:type="spellEnd"/>
-      <w:r>
-        <w:t xml:space="preserve"> repository. </w:t>
+        <w:t xml:space="preserve">git -&gt; It is a client tool where the user will enter url,username and password of github repository. </w:t>
       </w:r>
     </w:p>
     <w:p>
@@ -3465,47 +3228,26 @@
         <w:spacing w:after="0"/>
         <w:ind w:firstLine="720"/>
       </w:pPr>
-      <w:proofErr w:type="spellStart"/>
-      <w:r>
-        <w:t>github</w:t>
-      </w:r>
-      <w:proofErr w:type="spellEnd"/>
-      <w:r>
-        <w:t xml:space="preserve">-&gt; It is a server where we keep repositories/projects which would be used for </w:t>
-      </w:r>
-      <w:proofErr w:type="spellStart"/>
-      <w:r>
-        <w:t>colloboration</w:t>
-      </w:r>
-      <w:proofErr w:type="spellEnd"/>
-      <w:r>
-        <w:t>.</w:t>
-      </w:r>
-    </w:p>
-    <w:p>
-      <w:pPr>
-        <w:spacing w:after="0"/>
-      </w:pPr>
-    </w:p>
-    <w:p>
-      <w:pPr>
-        <w:spacing w:after="0"/>
-      </w:pPr>
-    </w:p>
-    <w:p>
-      <w:pPr>
-        <w:spacing w:after="0"/>
-      </w:pPr>
-      <w:r>
-        <w:t xml:space="preserve">git </w:t>
-      </w:r>
-      <w:proofErr w:type="gramStart"/>
-      <w:r>
-        <w:t>commands(</w:t>
-      </w:r>
-      <w:proofErr w:type="gramEnd"/>
-      <w:r>
-        <w:t xml:space="preserve">case sensitive) </w:t>
+      <w:r>
+        <w:t>github-&gt; It is a server where we keep repositories/projects which would be used for colloboration.</w:t>
+      </w:r>
+    </w:p>
+    <w:p>
+      <w:pPr>
+        <w:spacing w:after="0"/>
+      </w:pPr>
+    </w:p>
+    <w:p>
+      <w:pPr>
+        <w:spacing w:after="0"/>
+      </w:pPr>
+    </w:p>
+    <w:p>
+      <w:pPr>
+        <w:spacing w:after="0"/>
+      </w:pPr>
+      <w:r>
+        <w:t xml:space="preserve">git commands(case sensitive) </w:t>
       </w:r>
     </w:p>
     <w:p>
@@ -3537,15 +3279,7 @@
         <w:spacing w:after="0"/>
       </w:pPr>
       <w:r>
-        <w:t xml:space="preserve">4. git </w:t>
-      </w:r>
-      <w:proofErr w:type="spellStart"/>
-      <w:r>
-        <w:t>init</w:t>
-      </w:r>
-      <w:proofErr w:type="spellEnd"/>
-      <w:r>
-        <w:t xml:space="preserve"> </w:t>
+        <w:t xml:space="preserve">4. git init </w:t>
       </w:r>
     </w:p>
     <w:p>
@@ -3723,15 +3457,7 @@
         <w:spacing w:after="0"/>
       </w:pPr>
       <w:r>
-        <w:t>git version 2.37.</w:t>
-      </w:r>
-      <w:proofErr w:type="gramStart"/>
-      <w:r>
-        <w:t>0.windows</w:t>
-      </w:r>
-      <w:proofErr w:type="gramEnd"/>
-      <w:r>
-        <w:t xml:space="preserve">.1 </w:t>
+        <w:t xml:space="preserve">git version 2.37.0.windows.1 </w:t>
       </w:r>
     </w:p>
     <w:p>
@@ -3758,15 +3484,7 @@
         <w:spacing w:after="0"/>
       </w:pPr>
       <w:r>
-        <w:t>git version 2.37.</w:t>
-      </w:r>
-      <w:proofErr w:type="gramStart"/>
-      <w:r>
-        <w:t>0.windows</w:t>
-      </w:r>
-      <w:proofErr w:type="gramEnd"/>
-      <w:r>
-        <w:t xml:space="preserve">.1 2. </w:t>
+        <w:t xml:space="preserve">git version 2.37.0.windows.1 2. </w:t>
       </w:r>
     </w:p>
     <w:p>
@@ -3800,13 +3518,8 @@
         <w:pStyle w:val="ListParagraph"/>
         <w:spacing w:after="0"/>
       </w:pPr>
-      <w:proofErr w:type="gramStart"/>
-      <w:r>
-        <w:t>syntax :</w:t>
-      </w:r>
-      <w:proofErr w:type="gramEnd"/>
-      <w:r>
-        <w:t xml:space="preserve"> git help </w:t>
+      <w:r>
+        <w:t xml:space="preserve">syntax : git help </w:t>
       </w:r>
     </w:p>
     <w:p>
@@ -3824,13 +3537,8 @@
         <w:spacing w:after="0"/>
         <w:ind w:firstLine="720"/>
       </w:pPr>
-      <w:proofErr w:type="spellStart"/>
-      <w:r>
-        <w:t>eg</w:t>
-      </w:r>
-      <w:proofErr w:type="spellEnd"/>
-      <w:r>
-        <w:t xml:space="preserve">: git help </w:t>
+      <w:r>
+        <w:t xml:space="preserve">eg: git help </w:t>
       </w:r>
     </w:p>
     <w:p>
@@ -3873,28 +3581,7 @@
         <w:spacing w:after="0"/>
       </w:pPr>
       <w:r>
-        <w:t xml:space="preserve">The command will set the </w:t>
-      </w:r>
-      <w:proofErr w:type="spellStart"/>
-      <w:r>
-        <w:t>devleoper</w:t>
-      </w:r>
-      <w:proofErr w:type="spellEnd"/>
-      <w:r>
-        <w:t xml:space="preserve"> identity like </w:t>
-      </w:r>
-      <w:proofErr w:type="spellStart"/>
-      <w:proofErr w:type="gramStart"/>
-      <w:r>
-        <w:t>name,emailid</w:t>
-      </w:r>
-      <w:proofErr w:type="spellEnd"/>
-      <w:r>
-        <w:t>,...</w:t>
-      </w:r>
-      <w:proofErr w:type="gramEnd"/>
-      <w:r>
-        <w:t xml:space="preserve">. </w:t>
+        <w:t xml:space="preserve">The command will set the devleoper identity like name,emailid,.... </w:t>
       </w:r>
     </w:p>
     <w:p>
@@ -3972,15 +3659,7 @@
         <w:spacing w:after="0"/>
       </w:pPr>
       <w:r>
-        <w:t xml:space="preserve">git config --list //this command is used to provide the list of </w:t>
-      </w:r>
-      <w:proofErr w:type="gramStart"/>
-      <w:r>
-        <w:t>configuration</w:t>
-      </w:r>
-      <w:proofErr w:type="gramEnd"/>
-      <w:r>
-        <w:t xml:space="preserve"> </w:t>
+        <w:t xml:space="preserve">git config --list //this command is used to provide the list of configuration </w:t>
       </w:r>
     </w:p>
     <w:p>
@@ -4004,255 +3683,112 @@
       <w:pPr>
         <w:pStyle w:val="ListParagraph"/>
       </w:pPr>
-      <w:proofErr w:type="spellStart"/>
-      <w:proofErr w:type="gramStart"/>
-      <w:r>
-        <w:t>diff.astextplain</w:t>
-      </w:r>
-      <w:proofErr w:type="gramEnd"/>
-      <w:r>
-        <w:t>.textconv</w:t>
-      </w:r>
-      <w:proofErr w:type="spellEnd"/>
-      <w:r>
-        <w:t>=</w:t>
-      </w:r>
-      <w:proofErr w:type="spellStart"/>
-      <w:r>
-        <w:t>astextplain</w:t>
-      </w:r>
-      <w:proofErr w:type="spellEnd"/>
-    </w:p>
-    <w:p>
-      <w:pPr>
-        <w:pStyle w:val="ListParagraph"/>
-      </w:pPr>
-      <w:proofErr w:type="spellStart"/>
-      <w:proofErr w:type="gramStart"/>
-      <w:r>
-        <w:t>filter.lfs.clean</w:t>
-      </w:r>
-      <w:proofErr w:type="spellEnd"/>
-      <w:proofErr w:type="gramEnd"/>
-      <w:r>
-        <w:t>=git-</w:t>
-      </w:r>
-      <w:proofErr w:type="spellStart"/>
-      <w:r>
-        <w:t>lfs</w:t>
-      </w:r>
-      <w:proofErr w:type="spellEnd"/>
-      <w:r>
-        <w:t xml:space="preserve"> clean -- %f</w:t>
-      </w:r>
-    </w:p>
-    <w:p>
-      <w:pPr>
-        <w:pStyle w:val="ListParagraph"/>
-      </w:pPr>
-      <w:proofErr w:type="spellStart"/>
-      <w:proofErr w:type="gramStart"/>
-      <w:r>
-        <w:t>filter.lfs.smudge</w:t>
-      </w:r>
-      <w:proofErr w:type="spellEnd"/>
-      <w:proofErr w:type="gramEnd"/>
-      <w:r>
-        <w:t>=git-</w:t>
-      </w:r>
-      <w:proofErr w:type="spellStart"/>
-      <w:r>
-        <w:t>lfs</w:t>
-      </w:r>
-      <w:proofErr w:type="spellEnd"/>
-      <w:r>
-        <w:t xml:space="preserve"> smudge -- %f</w:t>
-      </w:r>
-    </w:p>
-    <w:p>
-      <w:pPr>
-        <w:pStyle w:val="ListParagraph"/>
-      </w:pPr>
-      <w:proofErr w:type="spellStart"/>
-      <w:proofErr w:type="gramStart"/>
-      <w:r>
-        <w:t>filter.lfs.process</w:t>
-      </w:r>
-      <w:proofErr w:type="spellEnd"/>
-      <w:proofErr w:type="gramEnd"/>
-      <w:r>
-        <w:t>=git-</w:t>
-      </w:r>
-      <w:proofErr w:type="spellStart"/>
-      <w:r>
-        <w:t>lfs</w:t>
-      </w:r>
-      <w:proofErr w:type="spellEnd"/>
-      <w:r>
-        <w:t xml:space="preserve"> filter-process</w:t>
-      </w:r>
-    </w:p>
-    <w:p>
-      <w:pPr>
-        <w:pStyle w:val="ListParagraph"/>
-      </w:pPr>
-      <w:proofErr w:type="spellStart"/>
-      <w:proofErr w:type="gramStart"/>
-      <w:r>
-        <w:t>filter.lfs.required</w:t>
-      </w:r>
-      <w:proofErr w:type="spellEnd"/>
-      <w:proofErr w:type="gramEnd"/>
-      <w:r>
-        <w:t>=true</w:t>
-      </w:r>
-    </w:p>
-    <w:p>
-      <w:pPr>
-        <w:pStyle w:val="ListParagraph"/>
-      </w:pPr>
-      <w:proofErr w:type="spellStart"/>
-      <w:proofErr w:type="gramStart"/>
-      <w:r>
-        <w:t>http.sslbackend</w:t>
-      </w:r>
-      <w:proofErr w:type="spellEnd"/>
-      <w:proofErr w:type="gramEnd"/>
-      <w:r>
-        <w:t>=</w:t>
-      </w:r>
-      <w:proofErr w:type="spellStart"/>
-      <w:r>
-        <w:t>openssl</w:t>
-      </w:r>
-      <w:proofErr w:type="spellEnd"/>
-    </w:p>
-    <w:p>
-      <w:pPr>
-        <w:pStyle w:val="ListParagraph"/>
-      </w:pPr>
-      <w:proofErr w:type="spellStart"/>
-      <w:proofErr w:type="gramStart"/>
-      <w:r>
-        <w:t>http.sslcainfo</w:t>
-      </w:r>
-      <w:proofErr w:type="spellEnd"/>
-      <w:proofErr w:type="gramEnd"/>
-      <w:r>
-        <w:t>=C:/Program Files/Git/mingw64/etc/</w:t>
-      </w:r>
-      <w:proofErr w:type="spellStart"/>
-      <w:r>
-        <w:t>ssl</w:t>
-      </w:r>
-      <w:proofErr w:type="spellEnd"/>
-      <w:r>
-        <w:t>/certs/ca-bundle.crt</w:t>
-      </w:r>
-    </w:p>
-    <w:p>
-      <w:pPr>
-        <w:pStyle w:val="ListParagraph"/>
-      </w:pPr>
-      <w:proofErr w:type="spellStart"/>
-      <w:proofErr w:type="gramStart"/>
-      <w:r>
-        <w:t>core.autocrlf</w:t>
-      </w:r>
-      <w:proofErr w:type="spellEnd"/>
-      <w:proofErr w:type="gramEnd"/>
-      <w:r>
-        <w:t>=true</w:t>
-      </w:r>
-    </w:p>
-    <w:p>
-      <w:pPr>
-        <w:pStyle w:val="ListParagraph"/>
-      </w:pPr>
-      <w:proofErr w:type="spellStart"/>
-      <w:proofErr w:type="gramStart"/>
-      <w:r>
-        <w:t>core.fscache</w:t>
-      </w:r>
-      <w:proofErr w:type="spellEnd"/>
-      <w:proofErr w:type="gramEnd"/>
-      <w:r>
-        <w:t>=true</w:t>
-      </w:r>
-    </w:p>
-    <w:p>
-      <w:pPr>
-        <w:pStyle w:val="ListParagraph"/>
-      </w:pPr>
-      <w:proofErr w:type="spellStart"/>
-      <w:proofErr w:type="gramStart"/>
-      <w:r>
-        <w:t>core.symlinks</w:t>
-      </w:r>
-      <w:proofErr w:type="spellEnd"/>
-      <w:proofErr w:type="gramEnd"/>
-      <w:r>
-        <w:t>=false</w:t>
-      </w:r>
-    </w:p>
-    <w:p>
-      <w:pPr>
-        <w:pStyle w:val="ListParagraph"/>
-      </w:pPr>
-      <w:proofErr w:type="spellStart"/>
-      <w:proofErr w:type="gramStart"/>
-      <w:r>
-        <w:t>pull.rebase</w:t>
-      </w:r>
-      <w:proofErr w:type="spellEnd"/>
-      <w:proofErr w:type="gramEnd"/>
-      <w:r>
-        <w:t>=false</w:t>
-      </w:r>
-    </w:p>
-    <w:p>
-      <w:pPr>
-        <w:pStyle w:val="ListParagraph"/>
-      </w:pPr>
-      <w:proofErr w:type="spellStart"/>
-      <w:proofErr w:type="gramStart"/>
-      <w:r>
-        <w:t>credential.helper</w:t>
-      </w:r>
-      <w:proofErr w:type="spellEnd"/>
-      <w:proofErr w:type="gramEnd"/>
-      <w:r>
-        <w:t>=manager</w:t>
-      </w:r>
-    </w:p>
-    <w:p>
-      <w:pPr>
-        <w:pStyle w:val="ListParagraph"/>
-      </w:pPr>
-      <w:proofErr w:type="spellStart"/>
-      <w:proofErr w:type="gramStart"/>
-      <w:r>
-        <w:t>credential.https</w:t>
-      </w:r>
-      <w:proofErr w:type="spellEnd"/>
-      <w:r>
-        <w:t>://dev.azure.com.usehttppath=true</w:t>
-      </w:r>
-      <w:proofErr w:type="gramEnd"/>
-    </w:p>
-    <w:p>
-      <w:pPr>
-        <w:pStyle w:val="ListParagraph"/>
-      </w:pPr>
-      <w:proofErr w:type="spellStart"/>
-      <w:proofErr w:type="gramStart"/>
-      <w:r>
-        <w:t>init.defaultbranch</w:t>
-      </w:r>
-      <w:proofErr w:type="spellEnd"/>
-      <w:proofErr w:type="gramEnd"/>
-      <w:r>
-        <w:t>=master</w:t>
+      <w:r>
+        <w:t>diff.astextplain.textconv=astextplain</w:t>
+      </w:r>
+    </w:p>
+    <w:p>
+      <w:pPr>
+        <w:pStyle w:val="ListParagraph"/>
+      </w:pPr>
+      <w:r>
+        <w:t>filter.lfs.clean=git-lfs clean -- %f</w:t>
+      </w:r>
+    </w:p>
+    <w:p>
+      <w:pPr>
+        <w:pStyle w:val="ListParagraph"/>
+      </w:pPr>
+      <w:r>
+        <w:t>filter.lfs.smudge=git-lfs smudge -- %f</w:t>
+      </w:r>
+    </w:p>
+    <w:p>
+      <w:pPr>
+        <w:pStyle w:val="ListParagraph"/>
+      </w:pPr>
+      <w:r>
+        <w:t>filter.lfs.process=git-lfs filter-process</w:t>
+      </w:r>
+    </w:p>
+    <w:p>
+      <w:pPr>
+        <w:pStyle w:val="ListParagraph"/>
+      </w:pPr>
+      <w:r>
+        <w:t>filter.lfs.required=true</w:t>
+      </w:r>
+    </w:p>
+    <w:p>
+      <w:pPr>
+        <w:pStyle w:val="ListParagraph"/>
+      </w:pPr>
+      <w:r>
+        <w:t>http.sslbackend=openssl</w:t>
+      </w:r>
+    </w:p>
+    <w:p>
+      <w:pPr>
+        <w:pStyle w:val="ListParagraph"/>
+      </w:pPr>
+      <w:r>
+        <w:t>http.sslcainfo=C:/Program Files/Git/mingw64/etc/ssl/certs/ca-bundle.crt</w:t>
+      </w:r>
+    </w:p>
+    <w:p>
+      <w:pPr>
+        <w:pStyle w:val="ListParagraph"/>
+      </w:pPr>
+      <w:r>
+        <w:t>core.autocrlf=true</w:t>
+      </w:r>
+    </w:p>
+    <w:p>
+      <w:pPr>
+        <w:pStyle w:val="ListParagraph"/>
+      </w:pPr>
+      <w:r>
+        <w:t>core.fscache=true</w:t>
+      </w:r>
+    </w:p>
+    <w:p>
+      <w:pPr>
+        <w:pStyle w:val="ListParagraph"/>
+      </w:pPr>
+      <w:r>
+        <w:t>core.symlinks=false</w:t>
+      </w:r>
+    </w:p>
+    <w:p>
+      <w:pPr>
+        <w:pStyle w:val="ListParagraph"/>
+      </w:pPr>
+      <w:r>
+        <w:t>pull.rebase=false</w:t>
+      </w:r>
+    </w:p>
+    <w:p>
+      <w:pPr>
+        <w:pStyle w:val="ListParagraph"/>
+      </w:pPr>
+      <w:r>
+        <w:t>credential.helper=manager</w:t>
+      </w:r>
+    </w:p>
+    <w:p>
+      <w:pPr>
+        <w:pStyle w:val="ListParagraph"/>
+      </w:pPr>
+      <w:r>
+        <w:t>credential.https://dev.azure.com.usehttppath=true</w:t>
+      </w:r>
+    </w:p>
+    <w:p>
+      <w:pPr>
+        <w:pStyle w:val="ListParagraph"/>
+      </w:pPr>
+      <w:r>
+        <w:t>init.defaultbranch=master</w:t>
       </w:r>
     </w:p>
     <w:p>
@@ -4327,72 +3863,38 @@
           <w:b/>
           <w:bCs/>
         </w:rPr>
-        <w:t>git config --global user.name "</w:t>
-      </w:r>
-      <w:proofErr w:type="spellStart"/>
-      <w:r>
+        <w:t>git config --global user.name "devavratwadekar"</w:t>
+      </w:r>
+    </w:p>
+    <w:p>
+      <w:pPr>
+        <w:pStyle w:val="ListParagraph"/>
+        <w:spacing w:after="0"/>
         <w:rPr>
           <w:b/>
           <w:bCs/>
         </w:rPr>
-        <w:t>devavratwadekar</w:t>
-      </w:r>
-      <w:proofErr w:type="spellEnd"/>
+      </w:pPr>
       <w:r>
         <w:rPr>
           <w:b/>
           <w:bCs/>
         </w:rPr>
-        <w:t>"</w:t>
-      </w:r>
-    </w:p>
-    <w:p>
-      <w:pPr>
-        <w:pStyle w:val="ListParagraph"/>
-        <w:spacing w:after="0"/>
+        <w:t>$</w:t>
+      </w:r>
+      <w:r>
         <w:rPr>
           <w:b/>
           <w:bCs/>
         </w:rPr>
-      </w:pPr>
+        <w:t xml:space="preserve"> </w:t>
+      </w:r>
       <w:r>
         <w:rPr>
           <w:b/>
           <w:bCs/>
         </w:rPr>
-        <w:t>$</w:t>
-      </w:r>
-      <w:r>
-        <w:rPr>
-          <w:b/>
-          <w:bCs/>
-        </w:rPr>
-        <w:t xml:space="preserve"> </w:t>
-      </w:r>
-      <w:r>
-        <w:rPr>
-          <w:b/>
-          <w:bCs/>
-        </w:rPr>
-        <w:t xml:space="preserve">git config --global </w:t>
-      </w:r>
-      <w:proofErr w:type="spellStart"/>
-      <w:proofErr w:type="gramStart"/>
-      <w:r>
-        <w:rPr>
-          <w:b/>
-          <w:bCs/>
-        </w:rPr>
-        <w:t>user.email</w:t>
-      </w:r>
-      <w:proofErr w:type="spellEnd"/>
-      <w:proofErr w:type="gramEnd"/>
-      <w:r>
-        <w:rPr>
-          <w:b/>
-          <w:bCs/>
-        </w:rPr>
-        <w:t xml:space="preserve"> </w:t>
+        <w:t xml:space="preserve">git config --global user.email </w:t>
       </w:r>
       <w:hyperlink r:id="rId13" w:history="1">
         <w:r>
@@ -4437,284 +3939,136 @@
         <w:pStyle w:val="ListParagraph"/>
         <w:spacing w:after="0"/>
       </w:pPr>
-      <w:proofErr w:type="spellStart"/>
-      <w:proofErr w:type="gramStart"/>
-      <w:r>
-        <w:t>diff.astextplain</w:t>
-      </w:r>
-      <w:proofErr w:type="gramEnd"/>
-      <w:r>
-        <w:t>.textconv</w:t>
-      </w:r>
-      <w:proofErr w:type="spellEnd"/>
-      <w:r>
-        <w:t>=</w:t>
-      </w:r>
-      <w:proofErr w:type="spellStart"/>
-      <w:r>
-        <w:t>astextplain</w:t>
-      </w:r>
-      <w:proofErr w:type="spellEnd"/>
-    </w:p>
-    <w:p>
-      <w:pPr>
-        <w:pStyle w:val="ListParagraph"/>
-        <w:spacing w:after="0"/>
-      </w:pPr>
-      <w:proofErr w:type="spellStart"/>
-      <w:proofErr w:type="gramStart"/>
-      <w:r>
-        <w:t>filter.lfs.clean</w:t>
-      </w:r>
-      <w:proofErr w:type="spellEnd"/>
-      <w:proofErr w:type="gramEnd"/>
-      <w:r>
-        <w:t>=git-</w:t>
-      </w:r>
-      <w:proofErr w:type="spellStart"/>
-      <w:r>
-        <w:t>lfs</w:t>
-      </w:r>
-      <w:proofErr w:type="spellEnd"/>
-      <w:r>
-        <w:t xml:space="preserve"> clean -- %f</w:t>
-      </w:r>
-    </w:p>
-    <w:p>
-      <w:pPr>
-        <w:pStyle w:val="ListParagraph"/>
-        <w:spacing w:after="0"/>
-      </w:pPr>
-      <w:proofErr w:type="spellStart"/>
-      <w:proofErr w:type="gramStart"/>
-      <w:r>
-        <w:t>filter.lfs.smudge</w:t>
-      </w:r>
-      <w:proofErr w:type="spellEnd"/>
-      <w:proofErr w:type="gramEnd"/>
-      <w:r>
-        <w:t>=git-</w:t>
-      </w:r>
-      <w:proofErr w:type="spellStart"/>
-      <w:r>
-        <w:t>lfs</w:t>
-      </w:r>
-      <w:proofErr w:type="spellEnd"/>
-      <w:r>
-        <w:t xml:space="preserve"> smudge -- %f</w:t>
-      </w:r>
-    </w:p>
-    <w:p>
-      <w:pPr>
-        <w:pStyle w:val="ListParagraph"/>
-        <w:spacing w:after="0"/>
-      </w:pPr>
-      <w:proofErr w:type="spellStart"/>
-      <w:proofErr w:type="gramStart"/>
-      <w:r>
-        <w:t>filter.lfs.process</w:t>
-      </w:r>
-      <w:proofErr w:type="spellEnd"/>
-      <w:proofErr w:type="gramEnd"/>
-      <w:r>
-        <w:t>=git-</w:t>
-      </w:r>
-      <w:proofErr w:type="spellStart"/>
-      <w:r>
-        <w:t>lfs</w:t>
-      </w:r>
-      <w:proofErr w:type="spellEnd"/>
-      <w:r>
-        <w:t xml:space="preserve"> filter-process</w:t>
-      </w:r>
-    </w:p>
-    <w:p>
-      <w:pPr>
-        <w:pStyle w:val="ListParagraph"/>
-        <w:spacing w:after="0"/>
-      </w:pPr>
-      <w:proofErr w:type="spellStart"/>
-      <w:proofErr w:type="gramStart"/>
-      <w:r>
-        <w:t>filter.lfs.required</w:t>
-      </w:r>
-      <w:proofErr w:type="spellEnd"/>
-      <w:proofErr w:type="gramEnd"/>
-      <w:r>
-        <w:t>=true</w:t>
-      </w:r>
-    </w:p>
-    <w:p>
-      <w:pPr>
-        <w:pStyle w:val="ListParagraph"/>
-        <w:spacing w:after="0"/>
-      </w:pPr>
-      <w:proofErr w:type="spellStart"/>
-      <w:proofErr w:type="gramStart"/>
-      <w:r>
-        <w:t>http.sslbackend</w:t>
-      </w:r>
-      <w:proofErr w:type="spellEnd"/>
-      <w:proofErr w:type="gramEnd"/>
-      <w:r>
-        <w:t>=</w:t>
-      </w:r>
-      <w:proofErr w:type="spellStart"/>
-      <w:r>
-        <w:t>openssl</w:t>
-      </w:r>
-      <w:proofErr w:type="spellEnd"/>
-    </w:p>
-    <w:p>
-      <w:pPr>
-        <w:pStyle w:val="ListParagraph"/>
-        <w:spacing w:after="0"/>
-      </w:pPr>
-      <w:proofErr w:type="spellStart"/>
-      <w:proofErr w:type="gramStart"/>
-      <w:r>
-        <w:t>http.sslcainfo</w:t>
-      </w:r>
-      <w:proofErr w:type="spellEnd"/>
-      <w:proofErr w:type="gramEnd"/>
-      <w:r>
-        <w:t>=C:/Program Files/Git/mingw64/etc/</w:t>
-      </w:r>
-      <w:proofErr w:type="spellStart"/>
-      <w:r>
-        <w:t>ssl</w:t>
-      </w:r>
-      <w:proofErr w:type="spellEnd"/>
-      <w:r>
-        <w:t>/certs/ca-bundle.crt</w:t>
-      </w:r>
-    </w:p>
-    <w:p>
-      <w:pPr>
-        <w:pStyle w:val="ListParagraph"/>
-        <w:spacing w:after="0"/>
-      </w:pPr>
-      <w:proofErr w:type="spellStart"/>
-      <w:proofErr w:type="gramStart"/>
-      <w:r>
-        <w:t>core.autocrlf</w:t>
-      </w:r>
-      <w:proofErr w:type="spellEnd"/>
-      <w:proofErr w:type="gramEnd"/>
-      <w:r>
-        <w:t>=true</w:t>
-      </w:r>
-    </w:p>
-    <w:p>
-      <w:pPr>
-        <w:pStyle w:val="ListParagraph"/>
-        <w:spacing w:after="0"/>
-      </w:pPr>
-      <w:proofErr w:type="spellStart"/>
-      <w:proofErr w:type="gramStart"/>
-      <w:r>
-        <w:t>core.fscache</w:t>
-      </w:r>
-      <w:proofErr w:type="spellEnd"/>
-      <w:proofErr w:type="gramEnd"/>
-      <w:r>
-        <w:t>=true</w:t>
-      </w:r>
-    </w:p>
-    <w:p>
-      <w:pPr>
-        <w:pStyle w:val="ListParagraph"/>
-        <w:spacing w:after="0"/>
-      </w:pPr>
-      <w:proofErr w:type="spellStart"/>
-      <w:proofErr w:type="gramStart"/>
-      <w:r>
-        <w:t>core.symlinks</w:t>
-      </w:r>
-      <w:proofErr w:type="spellEnd"/>
-      <w:proofErr w:type="gramEnd"/>
-      <w:r>
-        <w:t>=false</w:t>
-      </w:r>
-    </w:p>
-    <w:p>
-      <w:pPr>
-        <w:pStyle w:val="ListParagraph"/>
-        <w:spacing w:after="0"/>
-      </w:pPr>
-      <w:proofErr w:type="spellStart"/>
-      <w:proofErr w:type="gramStart"/>
-      <w:r>
-        <w:t>pull.rebase</w:t>
-      </w:r>
-      <w:proofErr w:type="spellEnd"/>
-      <w:proofErr w:type="gramEnd"/>
-      <w:r>
-        <w:t>=false</w:t>
-      </w:r>
-    </w:p>
-    <w:p>
-      <w:pPr>
-        <w:pStyle w:val="ListParagraph"/>
-        <w:spacing w:after="0"/>
-      </w:pPr>
-      <w:proofErr w:type="spellStart"/>
-      <w:proofErr w:type="gramStart"/>
+      <w:r>
+        <w:t>diff.astextplain.textconv=astextplain</w:t>
+      </w:r>
+    </w:p>
+    <w:p>
+      <w:pPr>
+        <w:pStyle w:val="ListParagraph"/>
+        <w:spacing w:after="0"/>
+      </w:pPr>
+      <w:r>
+        <w:t>filter.lfs.clean=git-lfs clean -- %f</w:t>
+      </w:r>
+    </w:p>
+    <w:p>
+      <w:pPr>
+        <w:pStyle w:val="ListParagraph"/>
+        <w:spacing w:after="0"/>
+      </w:pPr>
+      <w:r>
+        <w:t>filter.lfs.smudge=git-lfs smudge -- %f</w:t>
+      </w:r>
+    </w:p>
+    <w:p>
+      <w:pPr>
+        <w:pStyle w:val="ListParagraph"/>
+        <w:spacing w:after="0"/>
+      </w:pPr>
+      <w:r>
+        <w:t>filter.lfs.process=git-lfs filter-process</w:t>
+      </w:r>
+    </w:p>
+    <w:p>
+      <w:pPr>
+        <w:pStyle w:val="ListParagraph"/>
+        <w:spacing w:after="0"/>
+      </w:pPr>
+      <w:r>
+        <w:t>filter.lfs.required=true</w:t>
+      </w:r>
+    </w:p>
+    <w:p>
+      <w:pPr>
+        <w:pStyle w:val="ListParagraph"/>
+        <w:spacing w:after="0"/>
+      </w:pPr>
+      <w:r>
+        <w:t>http.sslbackend=openssl</w:t>
+      </w:r>
+    </w:p>
+    <w:p>
+      <w:pPr>
+        <w:pStyle w:val="ListParagraph"/>
+        <w:spacing w:after="0"/>
+      </w:pPr>
+      <w:r>
+        <w:t>http.sslcainfo=C:/Program Files/Git/mingw64/etc/ssl/certs/ca-bundle.crt</w:t>
+      </w:r>
+    </w:p>
+    <w:p>
+      <w:pPr>
+        <w:pStyle w:val="ListParagraph"/>
+        <w:spacing w:after="0"/>
+      </w:pPr>
+      <w:r>
+        <w:t>core.autocrlf=true</w:t>
+      </w:r>
+    </w:p>
+    <w:p>
+      <w:pPr>
+        <w:pStyle w:val="ListParagraph"/>
+        <w:spacing w:after="0"/>
+      </w:pPr>
+      <w:r>
+        <w:t>core.fscache=true</w:t>
+      </w:r>
+    </w:p>
+    <w:p>
+      <w:pPr>
+        <w:pStyle w:val="ListParagraph"/>
+        <w:spacing w:after="0"/>
+      </w:pPr>
+      <w:r>
+        <w:t>core.symlinks=false</w:t>
+      </w:r>
+    </w:p>
+    <w:p>
+      <w:pPr>
+        <w:pStyle w:val="ListParagraph"/>
+        <w:spacing w:after="0"/>
+      </w:pPr>
+      <w:r>
+        <w:t>pull.rebase=false</w:t>
+      </w:r>
+    </w:p>
+    <w:p>
+      <w:pPr>
+        <w:pStyle w:val="ListParagraph"/>
+        <w:spacing w:after="0"/>
+      </w:pPr>
       <w:r>
         <w:lastRenderedPageBreak/>
-        <w:t>credential.helper</w:t>
-      </w:r>
-      <w:proofErr w:type="spellEnd"/>
-      <w:proofErr w:type="gramEnd"/>
-      <w:r>
-        <w:t>=manager</w:t>
-      </w:r>
-    </w:p>
-    <w:p>
-      <w:pPr>
-        <w:pStyle w:val="ListParagraph"/>
-        <w:spacing w:after="0"/>
-      </w:pPr>
-      <w:proofErr w:type="spellStart"/>
-      <w:proofErr w:type="gramStart"/>
-      <w:r>
-        <w:t>credential.https</w:t>
-      </w:r>
-      <w:proofErr w:type="spellEnd"/>
-      <w:r>
-        <w:t>://dev.azure.com.usehttppath=true</w:t>
-      </w:r>
-      <w:proofErr w:type="gramEnd"/>
-    </w:p>
-    <w:p>
-      <w:pPr>
-        <w:pStyle w:val="ListParagraph"/>
-        <w:spacing w:after="0"/>
-      </w:pPr>
-      <w:proofErr w:type="spellStart"/>
-      <w:proofErr w:type="gramStart"/>
-      <w:r>
-        <w:t>init.defaultbranch</w:t>
-      </w:r>
-      <w:proofErr w:type="spellEnd"/>
-      <w:proofErr w:type="gramEnd"/>
-      <w:r>
-        <w:t>=master</w:t>
-      </w:r>
-    </w:p>
-    <w:p>
-      <w:pPr>
-        <w:pStyle w:val="ListParagraph"/>
-        <w:spacing w:after="0"/>
-      </w:pPr>
-      <w:r>
-        <w:t>user.name=</w:t>
-      </w:r>
-      <w:proofErr w:type="spellStart"/>
-      <w:r>
-        <w:t>devavratwadekar</w:t>
-      </w:r>
-      <w:proofErr w:type="spellEnd"/>
+        <w:t>credential.helper=manager</w:t>
+      </w:r>
+    </w:p>
+    <w:p>
+      <w:pPr>
+        <w:pStyle w:val="ListParagraph"/>
+        <w:spacing w:after="0"/>
+      </w:pPr>
+      <w:r>
+        <w:t>credential.https://dev.azure.com.usehttppath=true</w:t>
+      </w:r>
+    </w:p>
+    <w:p>
+      <w:pPr>
+        <w:pStyle w:val="ListParagraph"/>
+        <w:spacing w:after="0"/>
+      </w:pPr>
+      <w:r>
+        <w:t>init.defaultbranch=master</w:t>
+      </w:r>
+    </w:p>
+    <w:p>
+      <w:pPr>
+        <w:pStyle w:val="ListParagraph"/>
+        <w:spacing w:after="0"/>
+      </w:pPr>
+      <w:r>
+        <w:t>user.name=devavratwadekar</w:t>
+      </w:r>
     </w:p>
     <w:p>
       <w:pPr>
@@ -4746,15 +4100,7 @@
         <w:spacing w:after="0"/>
       </w:pPr>
       <w:r>
-        <w:t xml:space="preserve">Note: git config --list --show-origin //display the location of git configuration </w:t>
-      </w:r>
-      <w:proofErr w:type="spellStart"/>
-      <w:r>
-        <w:t>holded</w:t>
-      </w:r>
-      <w:proofErr w:type="spellEnd"/>
-      <w:r>
-        <w:t xml:space="preserve"> by git software </w:t>
+        <w:t xml:space="preserve">Note: git config --list --show-origin //display the location of git configuration holded by git software </w:t>
       </w:r>
     </w:p>
     <w:p>
@@ -4800,17 +4146,8 @@
           <w:b/>
           <w:bCs/>
         </w:rPr>
-        <w:t xml:space="preserve">git </w:t>
-      </w:r>
-      <w:proofErr w:type="spellStart"/>
-      <w:r>
-        <w:rPr>
-          <w:b/>
-          <w:bCs/>
-        </w:rPr>
-        <w:t>init</w:t>
-      </w:r>
-      <w:proofErr w:type="spellEnd"/>
+        <w:t>git init</w:t>
+      </w:r>
       <w:r>
         <w:t xml:space="preserve"> </w:t>
       </w:r>
@@ -4847,20 +4184,7 @@
         <w:t>N</w:t>
       </w:r>
       <w:r>
-        <w:t xml:space="preserve">ormally this is the first command which we execute to set up the git for operations like </w:t>
-      </w:r>
-      <w:proofErr w:type="spellStart"/>
-      <w:proofErr w:type="gramStart"/>
-      <w:r>
-        <w:t>clone,push</w:t>
-      </w:r>
-      <w:proofErr w:type="gramEnd"/>
-      <w:r>
-        <w:t>,pull</w:t>
-      </w:r>
-      <w:proofErr w:type="spellEnd"/>
-      <w:r>
-        <w:t xml:space="preserve">,.... </w:t>
+        <w:t xml:space="preserve">ormally this is the first command which we execute to set up the git for operations like clone,push,pull,.... </w:t>
       </w:r>
     </w:p>
     <w:p>
@@ -4873,13 +4197,8 @@
         <w:spacing w:after="0"/>
       </w:pPr>
       <w:r>
-        <w:t xml:space="preserve">This command internally creates one folder </w:t>
-      </w:r>
-      <w:proofErr w:type="gramStart"/>
-      <w:r>
-        <w:t>called .git</w:t>
-      </w:r>
-      <w:proofErr w:type="gramEnd"/>
+        <w:t>This command internally creates one folder called .git</w:t>
+      </w:r>
     </w:p>
     <w:p>
       <w:pPr>
@@ -4890,13 +4209,8 @@
         </w:numPr>
         <w:spacing w:after="0"/>
       </w:pPr>
-      <w:proofErr w:type="gramStart"/>
-      <w:r>
-        <w:t>.git</w:t>
-      </w:r>
-      <w:proofErr w:type="gramEnd"/>
-      <w:r>
-        <w:t xml:space="preserve"> is used by git software to identify the folder which should participate in pushing to "local" and "remote" repositories. </w:t>
+      <w:r>
+        <w:t xml:space="preserve">.git is used by git software to identify the folder which should participate in pushing to "local" and "remote" repositories. </w:t>
       </w:r>
     </w:p>
     <w:p>
@@ -4905,21 +4219,8 @@
         <w:spacing w:after="0"/>
         <w:ind w:left="1080"/>
       </w:pPr>
-      <w:proofErr w:type="gramStart"/>
-      <w:r>
-        <w:t>syntax :</w:t>
-      </w:r>
-      <w:proofErr w:type="gramEnd"/>
-      <w:r>
-        <w:t xml:space="preserve"> git </w:t>
-      </w:r>
-      <w:proofErr w:type="spellStart"/>
-      <w:r>
-        <w:t>init</w:t>
-      </w:r>
-      <w:proofErr w:type="spellEnd"/>
-      <w:r>
-        <w:t xml:space="preserve"> </w:t>
+      <w:r>
+        <w:t xml:space="preserve">syntax : git init </w:t>
       </w:r>
     </w:p>
     <w:p>
@@ -4929,15 +4230,7 @@
         <w:ind w:left="1080"/>
       </w:pPr>
       <w:r>
-        <w:t xml:space="preserve">Note: To change the directory use the following command cd </w:t>
-      </w:r>
-      <w:proofErr w:type="gramStart"/>
-      <w:r>
-        <w:t>.....</w:t>
-      </w:r>
-      <w:proofErr w:type="gramEnd"/>
-      <w:r>
-        <w:t xml:space="preserve"> </w:t>
+        <w:t xml:space="preserve">Note: To change the directory use the following command cd ..... </w:t>
       </w:r>
     </w:p>
     <w:p>
@@ -4947,23 +4240,7 @@
         <w:ind w:left="1080"/>
       </w:pPr>
       <w:r>
-        <w:t xml:space="preserve">To check in which </w:t>
-      </w:r>
-      <w:proofErr w:type="gramStart"/>
-      <w:r>
-        <w:t>directory</w:t>
-      </w:r>
-      <w:proofErr w:type="gramEnd"/>
-      <w:r>
-        <w:t xml:space="preserve"> we are currently present we use </w:t>
-      </w:r>
-      <w:proofErr w:type="spellStart"/>
-      <w:r>
-        <w:t>pwd</w:t>
-      </w:r>
-      <w:proofErr w:type="spellEnd"/>
-      <w:r>
-        <w:t xml:space="preserve"> command </w:t>
+        <w:t xml:space="preserve">To check in which directory we are currently present we use pwd command </w:t>
       </w:r>
     </w:p>
     <w:p>
@@ -5111,23 +4388,7 @@
         <w:ind w:left="1080" w:firstLine="360"/>
       </w:pPr>
       <w:r>
-        <w:t xml:space="preserve">a. untracked </w:t>
-      </w:r>
-      <w:proofErr w:type="gramStart"/>
-      <w:r>
-        <w:t>files(</w:t>
-      </w:r>
-      <w:proofErr w:type="gramEnd"/>
-      <w:r>
-        <w:t xml:space="preserve">red </w:t>
-      </w:r>
-      <w:proofErr w:type="spellStart"/>
-      <w:r>
-        <w:t>color</w:t>
-      </w:r>
-      <w:proofErr w:type="spellEnd"/>
-      <w:r>
-        <w:t xml:space="preserve">) </w:t>
+        <w:t xml:space="preserve">a. untracked files(red color) </w:t>
       </w:r>
     </w:p>
     <w:p>
@@ -5140,15 +4401,7 @@
         <w:t>I</w:t>
       </w:r>
       <w:r>
-        <w:t xml:space="preserve">t means the files are present still in working area and these files can't be </w:t>
-      </w:r>
-      <w:proofErr w:type="spellStart"/>
-      <w:r>
-        <w:t>commited</w:t>
-      </w:r>
-      <w:proofErr w:type="spellEnd"/>
-      <w:r>
-        <w:t xml:space="preserve"> to "local repository" nor to "remote repository" </w:t>
+        <w:t xml:space="preserve">t means the files are present still in working area and these files can't be commited to "local repository" nor to "remote repository" </w:t>
       </w:r>
     </w:p>
     <w:p>
@@ -5164,15 +4417,7 @@
         <w:t>files (</w:t>
       </w:r>
       <w:r>
-        <w:t xml:space="preserve">green </w:t>
-      </w:r>
-      <w:proofErr w:type="spellStart"/>
-      <w:r>
-        <w:t>color</w:t>
-      </w:r>
-      <w:proofErr w:type="spellEnd"/>
-      <w:r>
-        <w:t>)</w:t>
+        <w:t>green color)</w:t>
       </w:r>
     </w:p>
     <w:p>
@@ -5185,15 +4430,7 @@
         <w:t>I</w:t>
       </w:r>
       <w:r>
-        <w:t xml:space="preserve">t means the files are moved from working area to stage area so these files can be </w:t>
-      </w:r>
-      <w:proofErr w:type="spellStart"/>
-      <w:r>
-        <w:t>commited</w:t>
-      </w:r>
-      <w:proofErr w:type="spellEnd"/>
-      <w:r>
-        <w:t xml:space="preserve"> to "local repository" and to "remote repository". </w:t>
+        <w:t xml:space="preserve">t means the files are moved from working area to stage area so these files can be commited to "local repository" and to "remote repository". </w:t>
       </w:r>
     </w:p>
     <w:p>
@@ -5212,15 +4449,7 @@
         <w:t>files (</w:t>
       </w:r>
       <w:r>
-        <w:t xml:space="preserve">red </w:t>
-      </w:r>
-      <w:proofErr w:type="spellStart"/>
-      <w:r>
-        <w:t>color</w:t>
-      </w:r>
-      <w:proofErr w:type="spellEnd"/>
-      <w:r>
-        <w:t xml:space="preserve">) =&gt; it means the files are present still in working area and these files can be staged or it can also be restored back to the normal phase. </w:t>
+        <w:t xml:space="preserve">red color) =&gt; it means the files are present still in working area and these files can be staged or it can also be restored back to the normal phase. </w:t>
       </w:r>
     </w:p>
     <w:p>
@@ -5233,15 +4462,7 @@
         <w:spacing w:after="0"/>
       </w:pPr>
       <w:r>
-        <w:t xml:space="preserve">To send the code from workspace to </w:t>
-      </w:r>
-      <w:proofErr w:type="spellStart"/>
-      <w:r>
-        <w:t>stagearea</w:t>
-      </w:r>
-      <w:proofErr w:type="spellEnd"/>
-      <w:r>
-        <w:t xml:space="preserve"> we use the following command </w:t>
+        <w:t xml:space="preserve">To send the code from workspace to stagearea we use the following command </w:t>
       </w:r>
     </w:p>
     <w:p>
@@ -5250,13 +4471,8 @@
         <w:spacing w:after="0"/>
         <w:ind w:left="1080"/>
       </w:pPr>
-      <w:proofErr w:type="gramStart"/>
-      <w:r>
-        <w:t>syntax :</w:t>
-      </w:r>
-      <w:proofErr w:type="gramEnd"/>
-      <w:r>
-        <w:t xml:space="preserve"> git add </w:t>
+      <w:r>
+        <w:t xml:space="preserve">syntax : git add </w:t>
       </w:r>
     </w:p>
     <w:p>
@@ -5276,17 +4492,7 @@
         <w:spacing w:after="0"/>
       </w:pPr>
       <w:r>
-        <w:t xml:space="preserve">If we want to push all the files from workspace to stage </w:t>
-      </w:r>
-      <w:proofErr w:type="spellStart"/>
-      <w:proofErr w:type="gramStart"/>
-      <w:r>
-        <w:t>area,we</w:t>
-      </w:r>
-      <w:proofErr w:type="spellEnd"/>
-      <w:proofErr w:type="gramEnd"/>
-      <w:r>
-        <w:t xml:space="preserve"> use the following command </w:t>
+        <w:t xml:space="preserve">If we want to push all the files from workspace to stage area,we use the following command </w:t>
       </w:r>
     </w:p>
     <w:p>
@@ -5296,15 +4502,7 @@
         <w:ind w:left="1080"/>
       </w:pPr>
       <w:r>
-        <w:t xml:space="preserve">syntax: git </w:t>
-      </w:r>
-      <w:proofErr w:type="gramStart"/>
-      <w:r>
-        <w:t>add .</w:t>
-      </w:r>
-      <w:proofErr w:type="gramEnd"/>
-      <w:r>
-        <w:t xml:space="preserve"> </w:t>
+        <w:t xml:space="preserve">syntax: git add . </w:t>
       </w:r>
     </w:p>
     <w:p>
@@ -5329,25 +4527,7 @@
         <w:spacing w:after="0"/>
       </w:pPr>
       <w:r>
-        <w:t xml:space="preserve">It is also possible to </w:t>
-      </w:r>
-      <w:proofErr w:type="spellStart"/>
-      <w:r>
-        <w:t>unstage</w:t>
-      </w:r>
-      <w:proofErr w:type="spellEnd"/>
-      <w:r>
-        <w:t xml:space="preserve"> the files from stagged area to </w:t>
-      </w:r>
-      <w:proofErr w:type="spellStart"/>
-      <w:proofErr w:type="gramStart"/>
-      <w:r>
-        <w:t>workspace,using</w:t>
-      </w:r>
-      <w:proofErr w:type="spellEnd"/>
-      <w:proofErr w:type="gramEnd"/>
-      <w:r>
-        <w:t xml:space="preserve"> the following command syntax: git rm --cached </w:t>
+        <w:t xml:space="preserve">It is also possible to unstage the files from stagged area to workspace,using the following command syntax: git rm --cached </w:t>
       </w:r>
       <w:r>
         <w:t>&lt;file-name&gt;</w:t>
@@ -5428,13 +4608,8 @@
         </w:numPr>
         <w:spacing w:after="0"/>
       </w:pPr>
-      <w:proofErr w:type="gramStart"/>
-      <w:r>
-        <w:t>eg</w:t>
-      </w:r>
-      <w:proofErr w:type="gramEnd"/>
-      <w:r>
-        <w:t xml:space="preserve">#1. git commit -m "first commit" </w:t>
+      <w:r>
+        <w:t xml:space="preserve">eg#1. git commit -m "first commit" </w:t>
       </w:r>
     </w:p>
     <w:p>
@@ -5456,13 +4631,23 @@
         </w:numPr>
         <w:spacing w:after="0"/>
       </w:pPr>
-      <w:proofErr w:type="gramStart"/>
-      <w:r>
-        <w:t>eg</w:t>
-      </w:r>
-      <w:proofErr w:type="gramEnd"/>
-      <w:r>
-        <w:t xml:space="preserve">#2. git commit -m "second commit" filename </w:t>
+      <w:r>
+        <w:t xml:space="preserve">eg#2. git commit -m "second commit" </w:t>
+      </w:r>
+      <w:r>
+        <w:t>&lt;</w:t>
+      </w:r>
+      <w:r>
+        <w:t>file</w:t>
+      </w:r>
+      <w:r>
+        <w:t>-</w:t>
+      </w:r>
+      <w:r>
+        <w:t>name</w:t>
+      </w:r>
+      <w:r>
+        <w:t>&gt;</w:t>
       </w:r>
     </w:p>
     <w:p>
@@ -5500,17 +4685,211 @@
     </w:p>
     <w:p>
       <w:pPr>
-        <w:spacing w:after="0"/>
-        <w:rPr>
-          <w:sz w:val="24"/>
-          <w:szCs w:val="24"/>
-        </w:rPr>
-      </w:pPr>
-    </w:p>
-    <w:p>
-      <w:pPr>
-        <w:spacing w:after="0"/>
-      </w:pPr>
+        <w:pStyle w:val="ListParagraph"/>
+        <w:numPr>
+          <w:ilvl w:val="0"/>
+          <w:numId w:val="19"/>
+        </w:numPr>
+        <w:spacing w:after="0"/>
+      </w:pPr>
+      <w:r>
+        <w:t xml:space="preserve">Open </w:t>
+      </w:r>
+      <w:r>
+        <w:t xml:space="preserve">pen github.com by providing the credentials </w:t>
+      </w:r>
+    </w:p>
+    <w:p>
+      <w:pPr>
+        <w:pStyle w:val="ListParagraph"/>
+        <w:numPr>
+          <w:ilvl w:val="0"/>
+          <w:numId w:val="19"/>
+        </w:numPr>
+        <w:spacing w:after="0"/>
+      </w:pPr>
+      <w:r>
+        <w:t>C</w:t>
+      </w:r>
+      <w:r>
+        <w:t xml:space="preserve">reate a new repository and enter some name(repository name) and click on create repository </w:t>
+      </w:r>
+    </w:p>
+    <w:p>
+      <w:pPr>
+        <w:pStyle w:val="ListParagraph"/>
+        <w:numPr>
+          <w:ilvl w:val="0"/>
+          <w:numId w:val="19"/>
+        </w:numPr>
+        <w:spacing w:after="0"/>
+      </w:pPr>
+      <w:r>
+        <w:t xml:space="preserve">To </w:t>
+      </w:r>
+      <w:r>
+        <w:t>perform</w:t>
+      </w:r>
+      <w:r>
+        <w:t xml:space="preserve"> push </w:t>
+      </w:r>
+      <w:r>
+        <w:t>operation,</w:t>
+      </w:r>
+      <w:r>
+        <w:t xml:space="preserve"> we need to use the following command </w:t>
+      </w:r>
+    </w:p>
+    <w:p>
+      <w:pPr>
+        <w:pStyle w:val="ListParagraph"/>
+        <w:spacing w:after="0"/>
+      </w:pPr>
+      <w:r>
+        <w:t>git branch -M main</w:t>
+      </w:r>
+    </w:p>
+    <w:p>
+      <w:pPr>
+        <w:pStyle w:val="ListParagraph"/>
+        <w:spacing w:after="0"/>
+      </w:pPr>
+      <w:r>
+        <w:t>git remote add origin https://github.com/devavratwadekar/iNeuron_Notes.git</w:t>
+      </w:r>
+    </w:p>
+    <w:p>
+      <w:pPr>
+        <w:pStyle w:val="ListParagraph"/>
+        <w:spacing w:after="0"/>
+      </w:pPr>
+      <w:r>
+        <w:t>git push -u origin main</w:t>
+      </w:r>
+    </w:p>
+    <w:p>
+      <w:pPr>
+        <w:pStyle w:val="ListParagraph"/>
+        <w:numPr>
+          <w:ilvl w:val="0"/>
+          <w:numId w:val="19"/>
+        </w:numPr>
+        <w:spacing w:after="0"/>
+      </w:pPr>
+      <w:r>
+        <w:t xml:space="preserve">Difference between pull and clone git pull -&gt; it is used to fetch the </w:t>
+      </w:r>
+      <w:r>
+        <w:t>latest</w:t>
+      </w:r>
+      <w:r>
+        <w:t xml:space="preserve"> changes made in remote repository to working directory. </w:t>
+      </w:r>
+    </w:p>
+    <w:p>
+      <w:pPr>
+        <w:pStyle w:val="ListParagraph"/>
+        <w:spacing w:after="0"/>
+      </w:pPr>
+      <w:r>
+        <w:t xml:space="preserve">syntax: git pull </w:t>
+      </w:r>
+    </w:p>
+    <w:p>
+      <w:pPr>
+        <w:spacing w:after="0"/>
+      </w:pPr>
+    </w:p>
+    <w:p>
+      <w:pPr>
+        <w:spacing w:after="0"/>
+        <w:rPr>
+          <w:b/>
+          <w:bCs/>
+        </w:rPr>
+      </w:pPr>
+      <w:r>
+        <w:rPr>
+          <w:b/>
+          <w:bCs/>
+        </w:rPr>
+        <w:t>git clone</w:t>
+      </w:r>
+    </w:p>
+    <w:p>
+      <w:pPr>
+        <w:spacing w:after="0"/>
+        <w:ind w:firstLine="720"/>
+      </w:pPr>
+      <w:r>
+        <w:t>I</w:t>
+      </w:r>
+      <w:r>
+        <w:t>t is used to clone the repository to the working</w:t>
+      </w:r>
+      <w:r>
+        <w:t xml:space="preserve"> directory of the </w:t>
+      </w:r>
+      <w:r>
+        <w:t>developer</w:t>
+      </w:r>
+      <w:r>
+        <w:t xml:space="preserve">. </w:t>
+      </w:r>
+    </w:p>
+    <w:p>
+      <w:pPr>
+        <w:pStyle w:val="ListParagraph"/>
+        <w:spacing w:after="0"/>
+      </w:pPr>
+      <w:r>
+        <w:t>syntax: git clone &lt;url</w:t>
+      </w:r>
+      <w:r>
+        <w:t>&gt;</w:t>
+      </w:r>
+    </w:p>
+    <w:p>
+      <w:pPr>
+        <w:spacing w:after="0"/>
+      </w:pPr>
+      <w:r>
+        <w:drawing>
+          <wp:inline distT="0" distB="0" distL="0" distR="0" wp14:anchorId="73ECB5F7" wp14:editId="0182C3CE">
+            <wp:extent cx="6645910" cy="2372995"/>
+            <wp:effectExtent l="0" t="0" r="2540" b="8255"/>
+            <wp:docPr id="9" name="Picture 9"/>
+            <wp:cNvGraphicFramePr>
+              <a:graphicFrameLocks xmlns:a="http://schemas.openxmlformats.org/drawingml/2006/main" noChangeAspect="1"/>
+            </wp:cNvGraphicFramePr>
+            <a:graphic xmlns:a="http://schemas.openxmlformats.org/drawingml/2006/main">
+              <a:graphicData uri="http://schemas.openxmlformats.org/drawingml/2006/picture">
+                <pic:pic xmlns:pic="http://schemas.openxmlformats.org/drawingml/2006/picture">
+                  <pic:nvPicPr>
+                    <pic:cNvPr id="1" name=""/>
+                    <pic:cNvPicPr/>
+                  </pic:nvPicPr>
+                  <pic:blipFill>
+                    <a:blip r:embed="rId14"/>
+                    <a:stretch>
+                      <a:fillRect/>
+                    </a:stretch>
+                  </pic:blipFill>
+                  <pic:spPr>
+                    <a:xfrm>
+                      <a:off x="0" y="0"/>
+                      <a:ext cx="6645910" cy="2372995"/>
+                    </a:xfrm>
+                    <a:prstGeom prst="rect">
+                      <a:avLst/>
+                    </a:prstGeom>
+                  </pic:spPr>
+                </pic:pic>
+              </a:graphicData>
+            </a:graphic>
+          </wp:inline>
+        </w:drawing>
+      </w:r>
     </w:p>
     <w:sectPr>
       <w:pgSz w:w="11906" w:h="16838"/>
@@ -6409,6 +5788,95 @@
     </w:lvl>
   </w:abstractNum>
   <w:abstractNum w:abstractNumId="10" w15:restartNumberingAfterBreak="0">
+    <w:nsid w:val="4A2C5097"/>
+    <w:multiLevelType w:val="hybridMultilevel"/>
+    <w:tmpl w:val="218443FC"/>
+    <w:lvl w:ilvl="0" w:tplc="40090011">
+      <w:start w:val="1"/>
+      <w:numFmt w:val="decimal"/>
+      <w:lvlText w:val="%1)"/>
+      <w:lvlJc w:val="left"/>
+      <w:pPr>
+        <w:ind w:left="720" w:hanging="360"/>
+      </w:pPr>
+      <w:rPr>
+        <w:rFonts w:hint="default"/>
+      </w:rPr>
+    </w:lvl>
+    <w:lvl w:ilvl="1" w:tplc="40090019" w:tentative="1">
+      <w:start w:val="1"/>
+      <w:numFmt w:val="lowerLetter"/>
+      <w:lvlText w:val="%2."/>
+      <w:lvlJc w:val="left"/>
+      <w:pPr>
+        <w:ind w:left="1440" w:hanging="360"/>
+      </w:pPr>
+    </w:lvl>
+    <w:lvl w:ilvl="2" w:tplc="4009001B" w:tentative="1">
+      <w:start w:val="1"/>
+      <w:numFmt w:val="lowerRoman"/>
+      <w:lvlText w:val="%3."/>
+      <w:lvlJc w:val="right"/>
+      <w:pPr>
+        <w:ind w:left="2160" w:hanging="180"/>
+      </w:pPr>
+    </w:lvl>
+    <w:lvl w:ilvl="3" w:tplc="4009000F" w:tentative="1">
+      <w:start w:val="1"/>
+      <w:numFmt w:val="decimal"/>
+      <w:lvlText w:val="%4."/>
+      <w:lvlJc w:val="left"/>
+      <w:pPr>
+        <w:ind w:left="2880" w:hanging="360"/>
+      </w:pPr>
+    </w:lvl>
+    <w:lvl w:ilvl="4" w:tplc="40090019" w:tentative="1">
+      <w:start w:val="1"/>
+      <w:numFmt w:val="lowerLetter"/>
+      <w:lvlText w:val="%5."/>
+      <w:lvlJc w:val="left"/>
+      <w:pPr>
+        <w:ind w:left="3600" w:hanging="360"/>
+      </w:pPr>
+    </w:lvl>
+    <w:lvl w:ilvl="5" w:tplc="4009001B" w:tentative="1">
+      <w:start w:val="1"/>
+      <w:numFmt w:val="lowerRoman"/>
+      <w:lvlText w:val="%6."/>
+      <w:lvlJc w:val="right"/>
+      <w:pPr>
+        <w:ind w:left="4320" w:hanging="180"/>
+      </w:pPr>
+    </w:lvl>
+    <w:lvl w:ilvl="6" w:tplc="4009000F" w:tentative="1">
+      <w:start w:val="1"/>
+      <w:numFmt w:val="decimal"/>
+      <w:lvlText w:val="%7."/>
+      <w:lvlJc w:val="left"/>
+      <w:pPr>
+        <w:ind w:left="5040" w:hanging="360"/>
+      </w:pPr>
+    </w:lvl>
+    <w:lvl w:ilvl="7" w:tplc="40090019" w:tentative="1">
+      <w:start w:val="1"/>
+      <w:numFmt w:val="lowerLetter"/>
+      <w:lvlText w:val="%8."/>
+      <w:lvlJc w:val="left"/>
+      <w:pPr>
+        <w:ind w:left="5760" w:hanging="360"/>
+      </w:pPr>
+    </w:lvl>
+    <w:lvl w:ilvl="8" w:tplc="4009001B" w:tentative="1">
+      <w:start w:val="1"/>
+      <w:numFmt w:val="lowerRoman"/>
+      <w:lvlText w:val="%9."/>
+      <w:lvlJc w:val="right"/>
+      <w:pPr>
+        <w:ind w:left="6480" w:hanging="180"/>
+      </w:pPr>
+    </w:lvl>
+  </w:abstractNum>
+  <w:abstractNum w:abstractNumId="11" w15:restartNumberingAfterBreak="0">
     <w:nsid w:val="4EE86D51"/>
     <w:multiLevelType w:val="hybridMultilevel"/>
     <w:tmpl w:val="243A48A4"/>
@@ -6494,7 +5962,7 @@
       </w:pPr>
     </w:lvl>
   </w:abstractNum>
-  <w:abstractNum w:abstractNumId="11" w15:restartNumberingAfterBreak="0">
+  <w:abstractNum w:abstractNumId="12" w15:restartNumberingAfterBreak="0">
     <w:nsid w:val="4FBE5F76"/>
     <w:multiLevelType w:val="hybridMultilevel"/>
     <w:tmpl w:val="F12CBFE0"/>
@@ -6583,7 +6051,7 @@
       </w:pPr>
     </w:lvl>
   </w:abstractNum>
-  <w:abstractNum w:abstractNumId="12" w15:restartNumberingAfterBreak="0">
+  <w:abstractNum w:abstractNumId="13" w15:restartNumberingAfterBreak="0">
     <w:nsid w:val="5FEE6CEF"/>
     <w:multiLevelType w:val="hybridMultilevel"/>
     <w:tmpl w:val="9232F306"/>
@@ -6669,7 +6137,7 @@
       </w:pPr>
     </w:lvl>
   </w:abstractNum>
-  <w:abstractNum w:abstractNumId="13" w15:restartNumberingAfterBreak="0">
+  <w:abstractNum w:abstractNumId="14" w15:restartNumberingAfterBreak="0">
     <w:nsid w:val="61E25414"/>
     <w:multiLevelType w:val="hybridMultilevel"/>
     <w:tmpl w:val="BBA08B14"/>
@@ -6755,7 +6223,7 @@
       </w:pPr>
     </w:lvl>
   </w:abstractNum>
-  <w:abstractNum w:abstractNumId="14" w15:restartNumberingAfterBreak="0">
+  <w:abstractNum w:abstractNumId="15" w15:restartNumberingAfterBreak="0">
     <w:nsid w:val="633B177F"/>
     <w:multiLevelType w:val="hybridMultilevel"/>
     <w:tmpl w:val="2B82A80E"/>
@@ -6844,10 +6312,10 @@
       </w:pPr>
     </w:lvl>
   </w:abstractNum>
-  <w:abstractNum w:abstractNumId="15" w15:restartNumberingAfterBreak="0">
+  <w:abstractNum w:abstractNumId="16" w15:restartNumberingAfterBreak="0">
     <w:nsid w:val="6DA80F17"/>
     <w:multiLevelType w:val="hybridMultilevel"/>
-    <w:tmpl w:val="77B84FDE"/>
+    <w:tmpl w:val="9E4E918C"/>
     <w:lvl w:ilvl="0" w:tplc="4009000F">
       <w:start w:val="1"/>
       <w:numFmt w:val="decimal"/>
@@ -6933,7 +6401,7 @@
       </w:pPr>
     </w:lvl>
   </w:abstractNum>
-  <w:abstractNum w:abstractNumId="16" w15:restartNumberingAfterBreak="0">
+  <w:abstractNum w:abstractNumId="17" w15:restartNumberingAfterBreak="0">
     <w:nsid w:val="75A05842"/>
     <w:multiLevelType w:val="hybridMultilevel"/>
     <w:tmpl w:val="58A4126E"/>
@@ -7022,7 +6490,7 @@
       </w:pPr>
     </w:lvl>
   </w:abstractNum>
-  <w:abstractNum w:abstractNumId="17" w15:restartNumberingAfterBreak="0">
+  <w:abstractNum w:abstractNumId="18" w15:restartNumberingAfterBreak="0">
     <w:nsid w:val="77082DCD"/>
     <w:multiLevelType w:val="hybridMultilevel"/>
     <w:tmpl w:val="85546C90"/>
@@ -7115,7 +6583,7 @@
     <w:abstractNumId w:val="6"/>
   </w:num>
   <w:num w:numId="3">
-    <w:abstractNumId w:val="17"/>
+    <w:abstractNumId w:val="18"/>
   </w:num>
   <w:num w:numId="4">
     <w:abstractNumId w:val="7"/>
@@ -7130,13 +6598,13 @@
     <w:abstractNumId w:val="0"/>
   </w:num>
   <w:num w:numId="8">
-    <w:abstractNumId w:val="11"/>
+    <w:abstractNumId w:val="12"/>
   </w:num>
   <w:num w:numId="9">
-    <w:abstractNumId w:val="12"/>
+    <w:abstractNumId w:val="13"/>
   </w:num>
   <w:num w:numId="10">
-    <w:abstractNumId w:val="13"/>
+    <w:abstractNumId w:val="14"/>
   </w:num>
   <w:num w:numId="11">
     <w:abstractNumId w:val="9"/>
@@ -7148,18 +6616,21 @@
     <w:abstractNumId w:val="3"/>
   </w:num>
   <w:num w:numId="14">
-    <w:abstractNumId w:val="16"/>
+    <w:abstractNumId w:val="17"/>
   </w:num>
   <w:num w:numId="15">
-    <w:abstractNumId w:val="14"/>
+    <w:abstractNumId w:val="15"/>
   </w:num>
   <w:num w:numId="16">
-    <w:abstractNumId w:val="15"/>
+    <w:abstractNumId w:val="16"/>
   </w:num>
   <w:num w:numId="17">
     <w:abstractNumId w:val="8"/>
   </w:num>
   <w:num w:numId="18">
+    <w:abstractNumId w:val="11"/>
+  </w:num>
+  <w:num w:numId="19">
     <w:abstractNumId w:val="10"/>
   </w:num>
 </w:numbering>

</xml_diff>